<commit_message>
Added some key missing files to the repository.
</commit_message>
<xml_diff>
--- a/templates/tech-report-cover-eng.docx
+++ b/templates/tech-report-cover-eng.docx
@@ -1,6 +1,6 @@
 
 <file path=word/document.xml><?xml version="1.0" encoding="utf-8"?>
-<w:document xmlns:wpc="http://schemas.microsoft.com/office/word/2010/wordprocessingCanvas" xmlns:cx="http://schemas.microsoft.com/office/drawing/2014/chartex" xmlns:cx1="http://schemas.microsoft.com/office/drawing/2015/9/8/chartex" xmlns:mc="http://schemas.openxmlformats.org/markup-compatibility/2006" xmlns:o="urn:schemas-microsoft-com:office:office" xmlns:r="http://schemas.openxmlformats.org/officeDocument/2006/relationships" xmlns:m="http://schemas.openxmlformats.org/officeDocument/2006/math" xmlns:v="urn:schemas-microsoft-com:vml" xmlns:wp14="http://schemas.microsoft.com/office/word/2010/wordprocessingDrawing" xmlns:wp="http://schemas.openxmlformats.org/drawingml/2006/wordprocessingDrawing" xmlns:w10="urn:schemas-microsoft-com:office:word" xmlns:w="http://schemas.openxmlformats.org/wordprocessingml/2006/main" xmlns:w14="http://schemas.microsoft.com/office/word/2010/wordml" xmlns:w15="http://schemas.microsoft.com/office/word/2012/wordml" xmlns:w16se="http://schemas.microsoft.com/office/word/2015/wordml/symex" xmlns:wpg="http://schemas.microsoft.com/office/word/2010/wordprocessingGroup" xmlns:wpi="http://schemas.microsoft.com/office/word/2010/wordprocessingInk" xmlns:wne="http://schemas.microsoft.com/office/word/2006/wordml" xmlns:wps="http://schemas.microsoft.com/office/word/2010/wordprocessingShape" mc:Ignorable="w14 w15 w16se wp14">
+<w:document xmlns:wpc="http://schemas.microsoft.com/office/word/2010/wordprocessingCanvas" xmlns:cx="http://schemas.microsoft.com/office/drawing/2014/chartex" xmlns:cx1="http://schemas.microsoft.com/office/drawing/2015/9/8/chartex" xmlns:cx2="http://schemas.microsoft.com/office/drawing/2015/10/21/chartex" xmlns:cx3="http://schemas.microsoft.com/office/drawing/2016/5/9/chartex" xmlns:cx4="http://schemas.microsoft.com/office/drawing/2016/5/10/chartex" xmlns:cx5="http://schemas.microsoft.com/office/drawing/2016/5/11/chartex" xmlns:cx6="http://schemas.microsoft.com/office/drawing/2016/5/12/chartex" xmlns:cx7="http://schemas.microsoft.com/office/drawing/2016/5/13/chartex" xmlns:cx8="http://schemas.microsoft.com/office/drawing/2016/5/14/chartex" xmlns:mc="http://schemas.openxmlformats.org/markup-compatibility/2006" xmlns:aink="http://schemas.microsoft.com/office/drawing/2016/ink" xmlns:am3d="http://schemas.microsoft.com/office/drawing/2017/model3d" xmlns:o="urn:schemas-microsoft-com:office:office" xmlns:r="http://schemas.openxmlformats.org/officeDocument/2006/relationships" xmlns:m="http://schemas.openxmlformats.org/officeDocument/2006/math" xmlns:v="urn:schemas-microsoft-com:vml" xmlns:wp14="http://schemas.microsoft.com/office/word/2010/wordprocessingDrawing" xmlns:wp="http://schemas.openxmlformats.org/drawingml/2006/wordprocessingDrawing" xmlns:w10="urn:schemas-microsoft-com:office:word" xmlns:w="http://schemas.openxmlformats.org/wordprocessingml/2006/main" xmlns:w14="http://schemas.microsoft.com/office/word/2010/wordml" xmlns:w15="http://schemas.microsoft.com/office/word/2012/wordml" xmlns:w16cex="http://schemas.microsoft.com/office/word/2018/wordml/cex" xmlns:w16cid="http://schemas.microsoft.com/office/word/2016/wordml/cid" xmlns:w16="http://schemas.microsoft.com/office/word/2018/wordml" xmlns:w16se="http://schemas.microsoft.com/office/word/2015/wordml/symex" xmlns:wpg="http://schemas.microsoft.com/office/word/2010/wordprocessingGroup" xmlns:wpi="http://schemas.microsoft.com/office/word/2010/wordprocessingInk" xmlns:wne="http://schemas.microsoft.com/office/word/2006/wordml" xmlns:wps="http://schemas.microsoft.com/office/word/2010/wordprocessingShape" mc:Ignorable="w14 w15 w16se w16cid w16 w16cex wp14">
   <w:body>
     <w:tbl>
       <w:tblPr>
@@ -321,8 +321,6 @@
             </w:r>
           </w:p>
         </w:tc>
-        <w:bookmarkStart w:id="2" w:name="_GoBack"/>
-        <w:bookmarkEnd w:id="2"/>
       </w:tr>
       <w:tr>
         <w:trPr>
@@ -362,7 +360,7 @@
                 </w:ffData>
               </w:fldChar>
             </w:r>
-            <w:bookmarkStart w:id="3" w:name="Text4"/>
+            <w:bookmarkStart w:id="2" w:name="Text4"/>
             <w:r>
               <w:rPr>
                 <w:rFonts w:ascii="Microsoft Sans Serif" w:hAnsi="Microsoft Sans Serif" w:cs="Microsoft Sans Serif"/>
@@ -408,7 +406,7 @@
               </w:rPr>
               <w:fldChar w:fldCharType="end"/>
             </w:r>
-            <w:bookmarkEnd w:id="3"/>
+            <w:bookmarkEnd w:id="2"/>
           </w:p>
         </w:tc>
       </w:tr>
@@ -484,7 +482,7 @@
                 </w:ffData>
               </w:fldChar>
             </w:r>
-            <w:bookmarkStart w:id="4" w:name="Text7"/>
+            <w:bookmarkStart w:id="3" w:name="Text7"/>
             <w:r>
               <w:rPr>
                 <w:rFonts w:ascii="Microsoft Sans Serif" w:hAnsi="Microsoft Sans Serif" w:cs="Microsoft Sans Serif"/>
@@ -530,7 +528,7 @@
               </w:rPr>
               <w:fldChar w:fldCharType="end"/>
             </w:r>
-            <w:bookmarkEnd w:id="4"/>
+            <w:bookmarkEnd w:id="3"/>
           </w:p>
         </w:tc>
       </w:tr>
@@ -602,7 +600,14 @@
           <w:b/>
           <w:sz w:val="20"/>
         </w:rPr>
-        <w:t>Canadian Technical Report of Fisheries and Aquatic Sciences</w:t>
+        <w:t xml:space="preserve">Canadian Technical Report of </w:t>
+      </w:r>
+      <w:r>
+        <w:rPr>
+          <w:b/>
+          <w:sz w:val="20"/>
+        </w:rPr>
+        <w:t>Hydrography and Ocean Sciences</w:t>
       </w:r>
     </w:p>
     <w:p>
@@ -708,7 +713,119 @@
           <w:sz w:val="20"/>
           <w:lang w:val="fr-CA"/>
         </w:rPr>
-        <w:t>The current series name was changed with report number 925.</w:t>
+        <w:t xml:space="preserve">The </w:t>
+      </w:r>
+      <w:proofErr w:type="spellStart"/>
+      <w:r>
+        <w:rPr>
+          <w:sz w:val="20"/>
+          <w:lang w:val="fr-CA"/>
+        </w:rPr>
+        <w:t>current</w:t>
+      </w:r>
+      <w:proofErr w:type="spellEnd"/>
+      <w:r>
+        <w:rPr>
+          <w:sz w:val="20"/>
+          <w:lang w:val="fr-CA"/>
+        </w:rPr>
+        <w:t xml:space="preserve"> </w:t>
+      </w:r>
+      <w:proofErr w:type="spellStart"/>
+      <w:r>
+        <w:rPr>
+          <w:sz w:val="20"/>
+          <w:lang w:val="fr-CA"/>
+        </w:rPr>
+        <w:t>series</w:t>
+      </w:r>
+      <w:proofErr w:type="spellEnd"/>
+      <w:r>
+        <w:rPr>
+          <w:sz w:val="20"/>
+          <w:lang w:val="fr-CA"/>
+        </w:rPr>
+        <w:t xml:space="preserve"> </w:t>
+      </w:r>
+      <w:proofErr w:type="spellStart"/>
+      <w:r>
+        <w:rPr>
+          <w:sz w:val="20"/>
+          <w:lang w:val="fr-CA"/>
+        </w:rPr>
+        <w:t>name</w:t>
+      </w:r>
+      <w:proofErr w:type="spellEnd"/>
+      <w:r>
+        <w:rPr>
+          <w:sz w:val="20"/>
+          <w:lang w:val="fr-CA"/>
+        </w:rPr>
+        <w:t xml:space="preserve"> </w:t>
+      </w:r>
+      <w:proofErr w:type="spellStart"/>
+      <w:r>
+        <w:rPr>
+          <w:sz w:val="20"/>
+          <w:lang w:val="fr-CA"/>
+        </w:rPr>
+        <w:t>was</w:t>
+      </w:r>
+      <w:proofErr w:type="spellEnd"/>
+      <w:r>
+        <w:rPr>
+          <w:sz w:val="20"/>
+          <w:lang w:val="fr-CA"/>
+        </w:rPr>
+        <w:t xml:space="preserve"> </w:t>
+      </w:r>
+      <w:proofErr w:type="spellStart"/>
+      <w:r>
+        <w:rPr>
+          <w:sz w:val="20"/>
+          <w:lang w:val="fr-CA"/>
+        </w:rPr>
+        <w:t>changed</w:t>
+      </w:r>
+      <w:proofErr w:type="spellEnd"/>
+      <w:r>
+        <w:rPr>
+          <w:sz w:val="20"/>
+          <w:lang w:val="fr-CA"/>
+        </w:rPr>
+        <w:t xml:space="preserve"> </w:t>
+      </w:r>
+      <w:proofErr w:type="spellStart"/>
+      <w:r>
+        <w:rPr>
+          <w:sz w:val="20"/>
+          <w:lang w:val="fr-CA"/>
+        </w:rPr>
+        <w:t>with</w:t>
+      </w:r>
+      <w:proofErr w:type="spellEnd"/>
+      <w:r>
+        <w:rPr>
+          <w:sz w:val="20"/>
+          <w:lang w:val="fr-CA"/>
+        </w:rPr>
+        <w:t xml:space="preserve"> report </w:t>
+      </w:r>
+      <w:proofErr w:type="spellStart"/>
+      <w:r>
+        <w:rPr>
+          <w:sz w:val="20"/>
+          <w:lang w:val="fr-CA"/>
+        </w:rPr>
+        <w:t>number</w:t>
+      </w:r>
+      <w:proofErr w:type="spellEnd"/>
+      <w:r>
+        <w:rPr>
+          <w:sz w:val="20"/>
+          <w:lang w:val="fr-CA"/>
+        </w:rPr>
+        <w:t xml:space="preserve"> 925.</w:t>
       </w:r>
     </w:p>
     <w:p>
@@ -752,7 +869,17 @@
           <w:sz w:val="20"/>
           <w:lang w:val="fr-CA"/>
         </w:rPr>
-        <w:t>Rapport technique canadien des sciences halieutiques et aquatiques</w:t>
+        <w:t xml:space="preserve">Rapport technique canadien </w:t>
+      </w:r>
+      <w:r>
+        <w:rPr>
+          <w:b/>
+          <w:bCs/>
+          <w:sz w:val="20"/>
+          <w:szCs w:val="20"/>
+          <w:lang w:val="fr-CA"/>
+        </w:rPr>
+        <w:t>sur l'hydrographie et les sciences océaniques</w:t>
       </w:r>
     </w:p>
     <w:p>
@@ -898,7 +1025,7 @@
 </file>
 
 <file path=word/endnotes.xml><?xml version="1.0" encoding="utf-8"?>
-<w:endnotes xmlns:wpc="http://schemas.microsoft.com/office/word/2010/wordprocessingCanvas" xmlns:cx="http://schemas.microsoft.com/office/drawing/2014/chartex" xmlns:cx1="http://schemas.microsoft.com/office/drawing/2015/9/8/chartex" xmlns:mc="http://schemas.openxmlformats.org/markup-compatibility/2006" xmlns:o="urn:schemas-microsoft-com:office:office" xmlns:r="http://schemas.openxmlformats.org/officeDocument/2006/relationships" xmlns:m="http://schemas.openxmlformats.org/officeDocument/2006/math" xmlns:v="urn:schemas-microsoft-com:vml" xmlns:wp14="http://schemas.microsoft.com/office/word/2010/wordprocessingDrawing" xmlns:wp="http://schemas.openxmlformats.org/drawingml/2006/wordprocessingDrawing" xmlns:w10="urn:schemas-microsoft-com:office:word" xmlns:w="http://schemas.openxmlformats.org/wordprocessingml/2006/main" xmlns:w14="http://schemas.microsoft.com/office/word/2010/wordml" xmlns:w15="http://schemas.microsoft.com/office/word/2012/wordml" xmlns:w16se="http://schemas.microsoft.com/office/word/2015/wordml/symex" xmlns:wpg="http://schemas.microsoft.com/office/word/2010/wordprocessingGroup" xmlns:wpi="http://schemas.microsoft.com/office/word/2010/wordprocessingInk" xmlns:wne="http://schemas.microsoft.com/office/word/2006/wordml" xmlns:wps="http://schemas.microsoft.com/office/word/2010/wordprocessingShape" mc:Ignorable="w14 w15 w16se wp14">
+<w:endnotes xmlns:wpc="http://schemas.microsoft.com/office/word/2010/wordprocessingCanvas" xmlns:cx="http://schemas.microsoft.com/office/drawing/2014/chartex" xmlns:cx1="http://schemas.microsoft.com/office/drawing/2015/9/8/chartex" xmlns:cx2="http://schemas.microsoft.com/office/drawing/2015/10/21/chartex" xmlns:cx3="http://schemas.microsoft.com/office/drawing/2016/5/9/chartex" xmlns:cx4="http://schemas.microsoft.com/office/drawing/2016/5/10/chartex" xmlns:cx5="http://schemas.microsoft.com/office/drawing/2016/5/11/chartex" xmlns:cx6="http://schemas.microsoft.com/office/drawing/2016/5/12/chartex" xmlns:cx7="http://schemas.microsoft.com/office/drawing/2016/5/13/chartex" xmlns:cx8="http://schemas.microsoft.com/office/drawing/2016/5/14/chartex" xmlns:mc="http://schemas.openxmlformats.org/markup-compatibility/2006" xmlns:aink="http://schemas.microsoft.com/office/drawing/2016/ink" xmlns:am3d="http://schemas.microsoft.com/office/drawing/2017/model3d" xmlns:o="urn:schemas-microsoft-com:office:office" xmlns:r="http://schemas.openxmlformats.org/officeDocument/2006/relationships" xmlns:m="http://schemas.openxmlformats.org/officeDocument/2006/math" xmlns:v="urn:schemas-microsoft-com:vml" xmlns:wp14="http://schemas.microsoft.com/office/word/2010/wordprocessingDrawing" xmlns:wp="http://schemas.openxmlformats.org/drawingml/2006/wordprocessingDrawing" xmlns:w10="urn:schemas-microsoft-com:office:word" xmlns:w="http://schemas.openxmlformats.org/wordprocessingml/2006/main" xmlns:w14="http://schemas.microsoft.com/office/word/2010/wordml" xmlns:w15="http://schemas.microsoft.com/office/word/2012/wordml" xmlns:w16cex="http://schemas.microsoft.com/office/word/2018/wordml/cex" xmlns:w16cid="http://schemas.microsoft.com/office/word/2016/wordml/cid" xmlns:w16="http://schemas.microsoft.com/office/word/2018/wordml" xmlns:w16se="http://schemas.microsoft.com/office/word/2015/wordml/symex" xmlns:wpg="http://schemas.microsoft.com/office/word/2010/wordprocessingGroup" xmlns:wpi="http://schemas.microsoft.com/office/word/2010/wordprocessingInk" xmlns:wne="http://schemas.microsoft.com/office/word/2006/wordml" xmlns:wps="http://schemas.microsoft.com/office/word/2010/wordprocessingShape" mc:Ignorable="w14 w15 w16se w16cid w16 w16cex wp14">
   <w:endnote w:type="separator" w:id="-1">
     <w:p>
       <w:r>
@@ -917,7 +1044,7 @@
 </file>
 
 <file path=word/footer1.xml><?xml version="1.0" encoding="utf-8"?>
-<w:ftr xmlns:wpc="http://schemas.microsoft.com/office/word/2010/wordprocessingCanvas" xmlns:cx="http://schemas.microsoft.com/office/drawing/2014/chartex" xmlns:cx1="http://schemas.microsoft.com/office/drawing/2015/9/8/chartex" xmlns:mc="http://schemas.openxmlformats.org/markup-compatibility/2006" xmlns:o="urn:schemas-microsoft-com:office:office" xmlns:r="http://schemas.openxmlformats.org/officeDocument/2006/relationships" xmlns:m="http://schemas.openxmlformats.org/officeDocument/2006/math" xmlns:v="urn:schemas-microsoft-com:vml" xmlns:wp14="http://schemas.microsoft.com/office/word/2010/wordprocessingDrawing" xmlns:wp="http://schemas.openxmlformats.org/drawingml/2006/wordprocessingDrawing" xmlns:w10="urn:schemas-microsoft-com:office:word" xmlns:w="http://schemas.openxmlformats.org/wordprocessingml/2006/main" xmlns:w14="http://schemas.microsoft.com/office/word/2010/wordml" xmlns:w15="http://schemas.microsoft.com/office/word/2012/wordml" xmlns:w16se="http://schemas.microsoft.com/office/word/2015/wordml/symex" xmlns:wpg="http://schemas.microsoft.com/office/word/2010/wordprocessingGroup" xmlns:wpi="http://schemas.microsoft.com/office/word/2010/wordprocessingInk" xmlns:wne="http://schemas.microsoft.com/office/word/2006/wordml" xmlns:wps="http://schemas.microsoft.com/office/word/2010/wordprocessingShape" mc:Ignorable="w14 w15 w16se wp14">
+<w:ftr xmlns:wpc="http://schemas.microsoft.com/office/word/2010/wordprocessingCanvas" xmlns:cx="http://schemas.microsoft.com/office/drawing/2014/chartex" xmlns:cx1="http://schemas.microsoft.com/office/drawing/2015/9/8/chartex" xmlns:cx2="http://schemas.microsoft.com/office/drawing/2015/10/21/chartex" xmlns:cx3="http://schemas.microsoft.com/office/drawing/2016/5/9/chartex" xmlns:cx4="http://schemas.microsoft.com/office/drawing/2016/5/10/chartex" xmlns:cx5="http://schemas.microsoft.com/office/drawing/2016/5/11/chartex" xmlns:cx6="http://schemas.microsoft.com/office/drawing/2016/5/12/chartex" xmlns:cx7="http://schemas.microsoft.com/office/drawing/2016/5/13/chartex" xmlns:cx8="http://schemas.microsoft.com/office/drawing/2016/5/14/chartex" xmlns:mc="http://schemas.openxmlformats.org/markup-compatibility/2006" xmlns:aink="http://schemas.microsoft.com/office/drawing/2016/ink" xmlns:am3d="http://schemas.microsoft.com/office/drawing/2017/model3d" xmlns:o="urn:schemas-microsoft-com:office:office" xmlns:r="http://schemas.openxmlformats.org/officeDocument/2006/relationships" xmlns:m="http://schemas.openxmlformats.org/officeDocument/2006/math" xmlns:v="urn:schemas-microsoft-com:vml" xmlns:wp14="http://schemas.microsoft.com/office/word/2010/wordprocessingDrawing" xmlns:wp="http://schemas.openxmlformats.org/drawingml/2006/wordprocessingDrawing" xmlns:w10="urn:schemas-microsoft-com:office:word" xmlns:w="http://schemas.openxmlformats.org/wordprocessingml/2006/main" xmlns:w14="http://schemas.microsoft.com/office/word/2010/wordml" xmlns:w15="http://schemas.microsoft.com/office/word/2012/wordml" xmlns:w16cex="http://schemas.microsoft.com/office/word/2018/wordml/cex" xmlns:w16cid="http://schemas.microsoft.com/office/word/2016/wordml/cid" xmlns:w16="http://schemas.microsoft.com/office/word/2018/wordml" xmlns:w16se="http://schemas.microsoft.com/office/word/2015/wordml/symex" xmlns:wpg="http://schemas.microsoft.com/office/word/2010/wordprocessingGroup" xmlns:wpi="http://schemas.microsoft.com/office/word/2010/wordprocessingInk" xmlns:wne="http://schemas.microsoft.com/office/word/2006/wordml" xmlns:wps="http://schemas.microsoft.com/office/word/2010/wordprocessingShape" mc:Ignorable="w14 w15 w16se w16cid w16 w16cex wp14">
   <w:p>
     <w:pPr>
       <w:pStyle w:val="Footer"/>
@@ -927,7 +1054,7 @@
 </file>
 
 <file path=word/footer2.xml><?xml version="1.0" encoding="utf-8"?>
-<w:ftr xmlns:wpc="http://schemas.microsoft.com/office/word/2010/wordprocessingCanvas" xmlns:cx="http://schemas.microsoft.com/office/drawing/2014/chartex" xmlns:cx1="http://schemas.microsoft.com/office/drawing/2015/9/8/chartex" xmlns:mc="http://schemas.openxmlformats.org/markup-compatibility/2006" xmlns:o="urn:schemas-microsoft-com:office:office" xmlns:r="http://schemas.openxmlformats.org/officeDocument/2006/relationships" xmlns:m="http://schemas.openxmlformats.org/officeDocument/2006/math" xmlns:v="urn:schemas-microsoft-com:vml" xmlns:wp14="http://schemas.microsoft.com/office/word/2010/wordprocessingDrawing" xmlns:wp="http://schemas.openxmlformats.org/drawingml/2006/wordprocessingDrawing" xmlns:w10="urn:schemas-microsoft-com:office:word" xmlns:w="http://schemas.openxmlformats.org/wordprocessingml/2006/main" xmlns:w14="http://schemas.microsoft.com/office/word/2010/wordml" xmlns:w15="http://schemas.microsoft.com/office/word/2012/wordml" xmlns:w16se="http://schemas.microsoft.com/office/word/2015/wordml/symex" xmlns:wpg="http://schemas.microsoft.com/office/word/2010/wordprocessingGroup" xmlns:wpi="http://schemas.microsoft.com/office/word/2010/wordprocessingInk" xmlns:wne="http://schemas.microsoft.com/office/word/2006/wordml" xmlns:wps="http://schemas.microsoft.com/office/word/2010/wordprocessingShape" mc:Ignorable="w14 w15 w16se wp14">
+<w:ftr xmlns:wpc="http://schemas.microsoft.com/office/word/2010/wordprocessingCanvas" xmlns:cx="http://schemas.microsoft.com/office/drawing/2014/chartex" xmlns:cx1="http://schemas.microsoft.com/office/drawing/2015/9/8/chartex" xmlns:cx2="http://schemas.microsoft.com/office/drawing/2015/10/21/chartex" xmlns:cx3="http://schemas.microsoft.com/office/drawing/2016/5/9/chartex" xmlns:cx4="http://schemas.microsoft.com/office/drawing/2016/5/10/chartex" xmlns:cx5="http://schemas.microsoft.com/office/drawing/2016/5/11/chartex" xmlns:cx6="http://schemas.microsoft.com/office/drawing/2016/5/12/chartex" xmlns:cx7="http://schemas.microsoft.com/office/drawing/2016/5/13/chartex" xmlns:cx8="http://schemas.microsoft.com/office/drawing/2016/5/14/chartex" xmlns:mc="http://schemas.openxmlformats.org/markup-compatibility/2006" xmlns:aink="http://schemas.microsoft.com/office/drawing/2016/ink" xmlns:am3d="http://schemas.microsoft.com/office/drawing/2017/model3d" xmlns:o="urn:schemas-microsoft-com:office:office" xmlns:r="http://schemas.openxmlformats.org/officeDocument/2006/relationships" xmlns:m="http://schemas.openxmlformats.org/officeDocument/2006/math" xmlns:v="urn:schemas-microsoft-com:vml" xmlns:wp14="http://schemas.microsoft.com/office/word/2010/wordprocessingDrawing" xmlns:wp="http://schemas.openxmlformats.org/drawingml/2006/wordprocessingDrawing" xmlns:w10="urn:schemas-microsoft-com:office:word" xmlns:w="http://schemas.openxmlformats.org/wordprocessingml/2006/main" xmlns:w14="http://schemas.microsoft.com/office/word/2010/wordml" xmlns:w15="http://schemas.microsoft.com/office/word/2012/wordml" xmlns:w16cex="http://schemas.microsoft.com/office/word/2018/wordml/cex" xmlns:w16cid="http://schemas.microsoft.com/office/word/2016/wordml/cid" xmlns:w16="http://schemas.microsoft.com/office/word/2018/wordml" xmlns:w16se="http://schemas.microsoft.com/office/word/2015/wordml/symex" xmlns:wpg="http://schemas.microsoft.com/office/word/2010/wordprocessingGroup" xmlns:wpi="http://schemas.microsoft.com/office/word/2010/wordprocessingInk" xmlns:wne="http://schemas.microsoft.com/office/word/2006/wordml" xmlns:wps="http://schemas.microsoft.com/office/word/2010/wordprocessingShape" mc:Ignorable="w14 w15 w16se w16cid w16 w16cex wp14">
   <w:p>
     <w:pPr>
       <w:pStyle w:val="Footer"/>
@@ -940,7 +1067,7 @@
       <w:rPr>
         <w:noProof/>
       </w:rPr>
-      <w:pict>
+      <w:pict w14:anchorId="30615758">
         <v:shapetype id="_x0000_t202" coordsize="21600,21600" o:spt="202" path="m,l,21600r21600,l21600,xe">
           <v:stroke joinstyle="miter"/>
           <v:path gradientshapeok="t" o:connecttype="rect"/>
@@ -950,7 +1077,7 @@
             <w:txbxContent>
               <w:p>
                 <w:r>
-                  <w:pict>
+                  <w:pict w14:anchorId="1EB1D387">
                     <v:shapetype id="_x0000_t75" coordsize="21600,21600" o:spt="75" o:preferrelative="t" path="m@4@5l@4@11@9@11@9@5xe" filled="f" stroked="f">
                       <v:stroke joinstyle="miter"/>
                       <v:formulas>
@@ -970,7 +1097,7 @@
                       <v:path o:extrusionok="f" gradientshapeok="t" o:connecttype="rect"/>
                       <o:lock v:ext="edit" aspectratio="t"/>
                     </v:shapetype>
-                    <v:shape id="_x0000_i1026" type="#_x0000_t75" style="width:73.5pt;height:18pt" fillcolor="window">
+                    <v:shape id="_x0000_i1026" type="#_x0000_t75" style="width:73.25pt;height:18.15pt" fillcolor="window">
                       <v:imagedata r:id="rId1" o:title="2wordmk_c"/>
                     </v:shape>
                   </w:pict>
@@ -985,14 +1112,14 @@
       <w:rPr>
         <w:noProof/>
       </w:rPr>
-      <w:pict>
+      <w:pict w14:anchorId="21608737">
         <v:shape id="_x0000_s2049" type="#_x0000_t202" style="position:absolute;left:0;text-align:left;margin-left:-9pt;margin-top:-2.2pt;width:238.1pt;height:46.3pt;z-index:1" stroked="f">
           <v:textbox style="mso-next-textbox:#_x0000_s2049">
             <w:txbxContent>
               <w:p>
                 <w:r>
-                  <w:pict>
-                    <v:shape id="_x0000_i1028" type="#_x0000_t75" style="width:208.5pt;height:28.5pt" fillcolor="window">
+                  <w:pict w14:anchorId="270CA2A2">
+                    <v:shape id="_x0000_i1028" type="#_x0000_t75" style="width:208.5pt;height:28.8pt" fillcolor="window">
                       <v:imagedata r:id="rId2" o:title="dfo_ec"/>
                     </v:shape>
                   </w:pict>
@@ -1014,7 +1141,7 @@
 </file>
 
 <file path=word/footer3.xml><?xml version="1.0" encoding="utf-8"?>
-<w:ftr xmlns:wpc="http://schemas.microsoft.com/office/word/2010/wordprocessingCanvas" xmlns:cx="http://schemas.microsoft.com/office/drawing/2014/chartex" xmlns:cx1="http://schemas.microsoft.com/office/drawing/2015/9/8/chartex" xmlns:mc="http://schemas.openxmlformats.org/markup-compatibility/2006" xmlns:o="urn:schemas-microsoft-com:office:office" xmlns:r="http://schemas.openxmlformats.org/officeDocument/2006/relationships" xmlns:m="http://schemas.openxmlformats.org/officeDocument/2006/math" xmlns:v="urn:schemas-microsoft-com:vml" xmlns:wp14="http://schemas.microsoft.com/office/word/2010/wordprocessingDrawing" xmlns:wp="http://schemas.openxmlformats.org/drawingml/2006/wordprocessingDrawing" xmlns:w10="urn:schemas-microsoft-com:office:word" xmlns:w="http://schemas.openxmlformats.org/wordprocessingml/2006/main" xmlns:w14="http://schemas.microsoft.com/office/word/2010/wordml" xmlns:w15="http://schemas.microsoft.com/office/word/2012/wordml" xmlns:w16se="http://schemas.microsoft.com/office/word/2015/wordml/symex" xmlns:wpg="http://schemas.microsoft.com/office/word/2010/wordprocessingGroup" xmlns:wpi="http://schemas.microsoft.com/office/word/2010/wordprocessingInk" xmlns:wne="http://schemas.microsoft.com/office/word/2006/wordml" xmlns:wps="http://schemas.microsoft.com/office/word/2010/wordprocessingShape" mc:Ignorable="w14 w15 w16se wp14">
+<w:ftr xmlns:wpc="http://schemas.microsoft.com/office/word/2010/wordprocessingCanvas" xmlns:cx="http://schemas.microsoft.com/office/drawing/2014/chartex" xmlns:cx1="http://schemas.microsoft.com/office/drawing/2015/9/8/chartex" xmlns:cx2="http://schemas.microsoft.com/office/drawing/2015/10/21/chartex" xmlns:cx3="http://schemas.microsoft.com/office/drawing/2016/5/9/chartex" xmlns:cx4="http://schemas.microsoft.com/office/drawing/2016/5/10/chartex" xmlns:cx5="http://schemas.microsoft.com/office/drawing/2016/5/11/chartex" xmlns:cx6="http://schemas.microsoft.com/office/drawing/2016/5/12/chartex" xmlns:cx7="http://schemas.microsoft.com/office/drawing/2016/5/13/chartex" xmlns:cx8="http://schemas.microsoft.com/office/drawing/2016/5/14/chartex" xmlns:mc="http://schemas.openxmlformats.org/markup-compatibility/2006" xmlns:aink="http://schemas.microsoft.com/office/drawing/2016/ink" xmlns:am3d="http://schemas.microsoft.com/office/drawing/2017/model3d" xmlns:o="urn:schemas-microsoft-com:office:office" xmlns:r="http://schemas.openxmlformats.org/officeDocument/2006/relationships" xmlns:m="http://schemas.openxmlformats.org/officeDocument/2006/math" xmlns:v="urn:schemas-microsoft-com:vml" xmlns:wp14="http://schemas.microsoft.com/office/word/2010/wordprocessingDrawing" xmlns:wp="http://schemas.openxmlformats.org/drawingml/2006/wordprocessingDrawing" xmlns:w10="urn:schemas-microsoft-com:office:word" xmlns:w="http://schemas.openxmlformats.org/wordprocessingml/2006/main" xmlns:w14="http://schemas.microsoft.com/office/word/2010/wordml" xmlns:w15="http://schemas.microsoft.com/office/word/2012/wordml" xmlns:w16cex="http://schemas.microsoft.com/office/word/2018/wordml/cex" xmlns:w16cid="http://schemas.microsoft.com/office/word/2016/wordml/cid" xmlns:w16="http://schemas.microsoft.com/office/word/2018/wordml" xmlns:w16se="http://schemas.microsoft.com/office/word/2015/wordml/symex" xmlns:wpg="http://schemas.microsoft.com/office/word/2010/wordprocessingGroup" xmlns:wpi="http://schemas.microsoft.com/office/word/2010/wordprocessingInk" xmlns:wne="http://schemas.microsoft.com/office/word/2006/wordml" xmlns:wps="http://schemas.microsoft.com/office/word/2010/wordprocessingShape" mc:Ignorable="w14 w15 w16se w16cid w16 w16cex wp14">
   <w:p>
     <w:pPr>
       <w:pStyle w:val="Footer"/>
@@ -1024,7 +1151,7 @@
 </file>
 
 <file path=word/footnotes.xml><?xml version="1.0" encoding="utf-8"?>
-<w:footnotes xmlns:wpc="http://schemas.microsoft.com/office/word/2010/wordprocessingCanvas" xmlns:cx="http://schemas.microsoft.com/office/drawing/2014/chartex" xmlns:cx1="http://schemas.microsoft.com/office/drawing/2015/9/8/chartex" xmlns:mc="http://schemas.openxmlformats.org/markup-compatibility/2006" xmlns:o="urn:schemas-microsoft-com:office:office" xmlns:r="http://schemas.openxmlformats.org/officeDocument/2006/relationships" xmlns:m="http://schemas.openxmlformats.org/officeDocument/2006/math" xmlns:v="urn:schemas-microsoft-com:vml" xmlns:wp14="http://schemas.microsoft.com/office/word/2010/wordprocessingDrawing" xmlns:wp="http://schemas.openxmlformats.org/drawingml/2006/wordprocessingDrawing" xmlns:w10="urn:schemas-microsoft-com:office:word" xmlns:w="http://schemas.openxmlformats.org/wordprocessingml/2006/main" xmlns:w14="http://schemas.microsoft.com/office/word/2010/wordml" xmlns:w15="http://schemas.microsoft.com/office/word/2012/wordml" xmlns:w16se="http://schemas.microsoft.com/office/word/2015/wordml/symex" xmlns:wpg="http://schemas.microsoft.com/office/word/2010/wordprocessingGroup" xmlns:wpi="http://schemas.microsoft.com/office/word/2010/wordprocessingInk" xmlns:wne="http://schemas.microsoft.com/office/word/2006/wordml" xmlns:wps="http://schemas.microsoft.com/office/word/2010/wordprocessingShape" mc:Ignorable="w14 w15 w16se wp14">
+<w:footnotes xmlns:wpc="http://schemas.microsoft.com/office/word/2010/wordprocessingCanvas" xmlns:cx="http://schemas.microsoft.com/office/drawing/2014/chartex" xmlns:cx1="http://schemas.microsoft.com/office/drawing/2015/9/8/chartex" xmlns:cx2="http://schemas.microsoft.com/office/drawing/2015/10/21/chartex" xmlns:cx3="http://schemas.microsoft.com/office/drawing/2016/5/9/chartex" xmlns:cx4="http://schemas.microsoft.com/office/drawing/2016/5/10/chartex" xmlns:cx5="http://schemas.microsoft.com/office/drawing/2016/5/11/chartex" xmlns:cx6="http://schemas.microsoft.com/office/drawing/2016/5/12/chartex" xmlns:cx7="http://schemas.microsoft.com/office/drawing/2016/5/13/chartex" xmlns:cx8="http://schemas.microsoft.com/office/drawing/2016/5/14/chartex" xmlns:mc="http://schemas.openxmlformats.org/markup-compatibility/2006" xmlns:aink="http://schemas.microsoft.com/office/drawing/2016/ink" xmlns:am3d="http://schemas.microsoft.com/office/drawing/2017/model3d" xmlns:o="urn:schemas-microsoft-com:office:office" xmlns:r="http://schemas.openxmlformats.org/officeDocument/2006/relationships" xmlns:m="http://schemas.openxmlformats.org/officeDocument/2006/math" xmlns:v="urn:schemas-microsoft-com:vml" xmlns:wp14="http://schemas.microsoft.com/office/word/2010/wordprocessingDrawing" xmlns:wp="http://schemas.openxmlformats.org/drawingml/2006/wordprocessingDrawing" xmlns:w10="urn:schemas-microsoft-com:office:word" xmlns:w="http://schemas.openxmlformats.org/wordprocessingml/2006/main" xmlns:w14="http://schemas.microsoft.com/office/word/2010/wordml" xmlns:w15="http://schemas.microsoft.com/office/word/2012/wordml" xmlns:w16cex="http://schemas.microsoft.com/office/word/2018/wordml/cex" xmlns:w16cid="http://schemas.microsoft.com/office/word/2016/wordml/cid" xmlns:w16="http://schemas.microsoft.com/office/word/2018/wordml" xmlns:w16se="http://schemas.microsoft.com/office/word/2015/wordml/symex" xmlns:wpg="http://schemas.microsoft.com/office/word/2010/wordprocessingGroup" xmlns:wpi="http://schemas.microsoft.com/office/word/2010/wordprocessingInk" xmlns:wne="http://schemas.microsoft.com/office/word/2006/wordml" xmlns:wps="http://schemas.microsoft.com/office/word/2010/wordprocessingShape" mc:Ignorable="w14 w15 w16se w16cid w16 w16cex wp14">
   <w:footnote w:type="separator" w:id="-1">
     <w:p>
       <w:r>
@@ -1043,7 +1170,7 @@
 </file>
 
 <file path=word/header1.xml><?xml version="1.0" encoding="utf-8"?>
-<w:hdr xmlns:wpc="http://schemas.microsoft.com/office/word/2010/wordprocessingCanvas" xmlns:cx="http://schemas.microsoft.com/office/drawing/2014/chartex" xmlns:cx1="http://schemas.microsoft.com/office/drawing/2015/9/8/chartex" xmlns:mc="http://schemas.openxmlformats.org/markup-compatibility/2006" xmlns:o="urn:schemas-microsoft-com:office:office" xmlns:r="http://schemas.openxmlformats.org/officeDocument/2006/relationships" xmlns:m="http://schemas.openxmlformats.org/officeDocument/2006/math" xmlns:v="urn:schemas-microsoft-com:vml" xmlns:wp14="http://schemas.microsoft.com/office/word/2010/wordprocessingDrawing" xmlns:wp="http://schemas.openxmlformats.org/drawingml/2006/wordprocessingDrawing" xmlns:w10="urn:schemas-microsoft-com:office:word" xmlns:w="http://schemas.openxmlformats.org/wordprocessingml/2006/main" xmlns:w14="http://schemas.microsoft.com/office/word/2010/wordml" xmlns:w15="http://schemas.microsoft.com/office/word/2012/wordml" xmlns:w16se="http://schemas.microsoft.com/office/word/2015/wordml/symex" xmlns:wpg="http://schemas.microsoft.com/office/word/2010/wordprocessingGroup" xmlns:wpi="http://schemas.microsoft.com/office/word/2010/wordprocessingInk" xmlns:wne="http://schemas.microsoft.com/office/word/2006/wordml" xmlns:wps="http://schemas.microsoft.com/office/word/2010/wordprocessingShape" mc:Ignorable="w14 w15 w16se wp14">
+<w:hdr xmlns:wpc="http://schemas.microsoft.com/office/word/2010/wordprocessingCanvas" xmlns:cx="http://schemas.microsoft.com/office/drawing/2014/chartex" xmlns:cx1="http://schemas.microsoft.com/office/drawing/2015/9/8/chartex" xmlns:cx2="http://schemas.microsoft.com/office/drawing/2015/10/21/chartex" xmlns:cx3="http://schemas.microsoft.com/office/drawing/2016/5/9/chartex" xmlns:cx4="http://schemas.microsoft.com/office/drawing/2016/5/10/chartex" xmlns:cx5="http://schemas.microsoft.com/office/drawing/2016/5/11/chartex" xmlns:cx6="http://schemas.microsoft.com/office/drawing/2016/5/12/chartex" xmlns:cx7="http://schemas.microsoft.com/office/drawing/2016/5/13/chartex" xmlns:cx8="http://schemas.microsoft.com/office/drawing/2016/5/14/chartex" xmlns:mc="http://schemas.openxmlformats.org/markup-compatibility/2006" xmlns:aink="http://schemas.microsoft.com/office/drawing/2016/ink" xmlns:am3d="http://schemas.microsoft.com/office/drawing/2017/model3d" xmlns:o="urn:schemas-microsoft-com:office:office" xmlns:r="http://schemas.openxmlformats.org/officeDocument/2006/relationships" xmlns:m="http://schemas.openxmlformats.org/officeDocument/2006/math" xmlns:v="urn:schemas-microsoft-com:vml" xmlns:wp14="http://schemas.microsoft.com/office/word/2010/wordprocessingDrawing" xmlns:wp="http://schemas.openxmlformats.org/drawingml/2006/wordprocessingDrawing" xmlns:w10="urn:schemas-microsoft-com:office:word" xmlns:w="http://schemas.openxmlformats.org/wordprocessingml/2006/main" xmlns:w14="http://schemas.microsoft.com/office/word/2010/wordml" xmlns:w15="http://schemas.microsoft.com/office/word/2012/wordml" xmlns:w16cex="http://schemas.microsoft.com/office/word/2018/wordml/cex" xmlns:w16cid="http://schemas.microsoft.com/office/word/2016/wordml/cid" xmlns:w16="http://schemas.microsoft.com/office/word/2018/wordml" xmlns:w16se="http://schemas.microsoft.com/office/word/2015/wordml/symex" xmlns:wpg="http://schemas.microsoft.com/office/word/2010/wordprocessingGroup" xmlns:wpi="http://schemas.microsoft.com/office/word/2010/wordprocessingInk" xmlns:wne="http://schemas.microsoft.com/office/word/2006/wordml" xmlns:wps="http://schemas.microsoft.com/office/word/2010/wordprocessingShape" mc:Ignorable="w14 w15 w16se w16cid w16 w16cex wp14">
   <w:p>
     <w:pPr>
       <w:pStyle w:val="Header"/>
@@ -1053,7 +1180,7 @@
 </file>
 
 <file path=word/header2.xml><?xml version="1.0" encoding="utf-8"?>
-<w:hdr xmlns:wpc="http://schemas.microsoft.com/office/word/2010/wordprocessingCanvas" xmlns:cx="http://schemas.microsoft.com/office/drawing/2014/chartex" xmlns:cx1="http://schemas.microsoft.com/office/drawing/2015/9/8/chartex" xmlns:mc="http://schemas.openxmlformats.org/markup-compatibility/2006" xmlns:o="urn:schemas-microsoft-com:office:office" xmlns:r="http://schemas.openxmlformats.org/officeDocument/2006/relationships" xmlns:m="http://schemas.openxmlformats.org/officeDocument/2006/math" xmlns:v="urn:schemas-microsoft-com:vml" xmlns:wp14="http://schemas.microsoft.com/office/word/2010/wordprocessingDrawing" xmlns:wp="http://schemas.openxmlformats.org/drawingml/2006/wordprocessingDrawing" xmlns:w10="urn:schemas-microsoft-com:office:word" xmlns:w="http://schemas.openxmlformats.org/wordprocessingml/2006/main" xmlns:w14="http://schemas.microsoft.com/office/word/2010/wordml" xmlns:w15="http://schemas.microsoft.com/office/word/2012/wordml" xmlns:w16se="http://schemas.microsoft.com/office/word/2015/wordml/symex" xmlns:wpg="http://schemas.microsoft.com/office/word/2010/wordprocessingGroup" xmlns:wpi="http://schemas.microsoft.com/office/word/2010/wordprocessingInk" xmlns:wne="http://schemas.microsoft.com/office/word/2006/wordml" xmlns:wps="http://schemas.microsoft.com/office/word/2010/wordprocessingShape" mc:Ignorable="w14 w15 w16se wp14">
+<w:hdr xmlns:wpc="http://schemas.microsoft.com/office/word/2010/wordprocessingCanvas" xmlns:cx="http://schemas.microsoft.com/office/drawing/2014/chartex" xmlns:cx1="http://schemas.microsoft.com/office/drawing/2015/9/8/chartex" xmlns:cx2="http://schemas.microsoft.com/office/drawing/2015/10/21/chartex" xmlns:cx3="http://schemas.microsoft.com/office/drawing/2016/5/9/chartex" xmlns:cx4="http://schemas.microsoft.com/office/drawing/2016/5/10/chartex" xmlns:cx5="http://schemas.microsoft.com/office/drawing/2016/5/11/chartex" xmlns:cx6="http://schemas.microsoft.com/office/drawing/2016/5/12/chartex" xmlns:cx7="http://schemas.microsoft.com/office/drawing/2016/5/13/chartex" xmlns:cx8="http://schemas.microsoft.com/office/drawing/2016/5/14/chartex" xmlns:mc="http://schemas.openxmlformats.org/markup-compatibility/2006" xmlns:aink="http://schemas.microsoft.com/office/drawing/2016/ink" xmlns:am3d="http://schemas.microsoft.com/office/drawing/2017/model3d" xmlns:o="urn:schemas-microsoft-com:office:office" xmlns:r="http://schemas.openxmlformats.org/officeDocument/2006/relationships" xmlns:m="http://schemas.openxmlformats.org/officeDocument/2006/math" xmlns:v="urn:schemas-microsoft-com:vml" xmlns:wp14="http://schemas.microsoft.com/office/word/2010/wordprocessingDrawing" xmlns:wp="http://schemas.openxmlformats.org/drawingml/2006/wordprocessingDrawing" xmlns:w10="urn:schemas-microsoft-com:office:word" xmlns:w="http://schemas.openxmlformats.org/wordprocessingml/2006/main" xmlns:w14="http://schemas.microsoft.com/office/word/2010/wordml" xmlns:w15="http://schemas.microsoft.com/office/word/2012/wordml" xmlns:w16cex="http://schemas.microsoft.com/office/word/2018/wordml/cex" xmlns:w16cid="http://schemas.microsoft.com/office/word/2016/wordml/cid" xmlns:w16="http://schemas.microsoft.com/office/word/2018/wordml" xmlns:w16se="http://schemas.microsoft.com/office/word/2015/wordml/symex" xmlns:wpg="http://schemas.microsoft.com/office/word/2010/wordprocessingGroup" xmlns:wpi="http://schemas.microsoft.com/office/word/2010/wordprocessingInk" xmlns:wne="http://schemas.microsoft.com/office/word/2006/wordml" xmlns:wps="http://schemas.microsoft.com/office/word/2010/wordprocessingShape" mc:Ignorable="w14 w15 w16se w16cid w16 w16cex wp14">
   <w:p>
     <w:pPr>
       <w:pStyle w:val="Header"/>
@@ -1063,7 +1190,7 @@
 </file>
 
 <file path=word/header3.xml><?xml version="1.0" encoding="utf-8"?>
-<w:hdr xmlns:wpc="http://schemas.microsoft.com/office/word/2010/wordprocessingCanvas" xmlns:cx="http://schemas.microsoft.com/office/drawing/2014/chartex" xmlns:cx1="http://schemas.microsoft.com/office/drawing/2015/9/8/chartex" xmlns:mc="http://schemas.openxmlformats.org/markup-compatibility/2006" xmlns:o="urn:schemas-microsoft-com:office:office" xmlns:r="http://schemas.openxmlformats.org/officeDocument/2006/relationships" xmlns:m="http://schemas.openxmlformats.org/officeDocument/2006/math" xmlns:v="urn:schemas-microsoft-com:vml" xmlns:wp14="http://schemas.microsoft.com/office/word/2010/wordprocessingDrawing" xmlns:wp="http://schemas.openxmlformats.org/drawingml/2006/wordprocessingDrawing" xmlns:w10="urn:schemas-microsoft-com:office:word" xmlns:w="http://schemas.openxmlformats.org/wordprocessingml/2006/main" xmlns:w14="http://schemas.microsoft.com/office/word/2010/wordml" xmlns:w15="http://schemas.microsoft.com/office/word/2012/wordml" xmlns:w16se="http://schemas.microsoft.com/office/word/2015/wordml/symex" xmlns:wpg="http://schemas.microsoft.com/office/word/2010/wordprocessingGroup" xmlns:wpi="http://schemas.microsoft.com/office/word/2010/wordprocessingInk" xmlns:wne="http://schemas.microsoft.com/office/word/2006/wordml" xmlns:wps="http://schemas.microsoft.com/office/word/2010/wordprocessingShape" mc:Ignorable="w14 w15 w16se wp14">
+<w:hdr xmlns:wpc="http://schemas.microsoft.com/office/word/2010/wordprocessingCanvas" xmlns:cx="http://schemas.microsoft.com/office/drawing/2014/chartex" xmlns:cx1="http://schemas.microsoft.com/office/drawing/2015/9/8/chartex" xmlns:cx2="http://schemas.microsoft.com/office/drawing/2015/10/21/chartex" xmlns:cx3="http://schemas.microsoft.com/office/drawing/2016/5/9/chartex" xmlns:cx4="http://schemas.microsoft.com/office/drawing/2016/5/10/chartex" xmlns:cx5="http://schemas.microsoft.com/office/drawing/2016/5/11/chartex" xmlns:cx6="http://schemas.microsoft.com/office/drawing/2016/5/12/chartex" xmlns:cx7="http://schemas.microsoft.com/office/drawing/2016/5/13/chartex" xmlns:cx8="http://schemas.microsoft.com/office/drawing/2016/5/14/chartex" xmlns:mc="http://schemas.openxmlformats.org/markup-compatibility/2006" xmlns:aink="http://schemas.microsoft.com/office/drawing/2016/ink" xmlns:am3d="http://schemas.microsoft.com/office/drawing/2017/model3d" xmlns:o="urn:schemas-microsoft-com:office:office" xmlns:r="http://schemas.openxmlformats.org/officeDocument/2006/relationships" xmlns:m="http://schemas.openxmlformats.org/officeDocument/2006/math" xmlns:v="urn:schemas-microsoft-com:vml" xmlns:wp14="http://schemas.microsoft.com/office/word/2010/wordprocessingDrawing" xmlns:wp="http://schemas.openxmlformats.org/drawingml/2006/wordprocessingDrawing" xmlns:w10="urn:schemas-microsoft-com:office:word" xmlns:w="http://schemas.openxmlformats.org/wordprocessingml/2006/main" xmlns:w14="http://schemas.microsoft.com/office/word/2010/wordml" xmlns:w15="http://schemas.microsoft.com/office/word/2012/wordml" xmlns:w16cex="http://schemas.microsoft.com/office/word/2018/wordml/cex" xmlns:w16cid="http://schemas.microsoft.com/office/word/2016/wordml/cid" xmlns:w16="http://schemas.microsoft.com/office/word/2018/wordml" xmlns:w16se="http://schemas.microsoft.com/office/word/2015/wordml/symex" xmlns:wpg="http://schemas.microsoft.com/office/word/2010/wordprocessingGroup" xmlns:wpi="http://schemas.microsoft.com/office/word/2010/wordprocessingInk" xmlns:wne="http://schemas.microsoft.com/office/word/2006/wordml" xmlns:wps="http://schemas.microsoft.com/office/word/2010/wordprocessingShape" mc:Ignorable="w14 w15 w16se w16cid w16 w16cex wp14">
   <w:p>
     <w:pPr>
       <w:pStyle w:val="Header"/>
@@ -1073,7 +1200,7 @@
 </file>
 
 <file path=word/styles.xml><?xml version="1.0" encoding="utf-8"?>
-<w:styles xmlns:mc="http://schemas.openxmlformats.org/markup-compatibility/2006" xmlns:r="http://schemas.openxmlformats.org/officeDocument/2006/relationships" xmlns:w="http://schemas.openxmlformats.org/wordprocessingml/2006/main" xmlns:w14="http://schemas.microsoft.com/office/word/2010/wordml" xmlns:w15="http://schemas.microsoft.com/office/word/2012/wordml" xmlns:w16se="http://schemas.microsoft.com/office/word/2015/wordml/symex" mc:Ignorable="w14 w15 w16se">
+<w:styles xmlns:mc="http://schemas.openxmlformats.org/markup-compatibility/2006" xmlns:r="http://schemas.openxmlformats.org/officeDocument/2006/relationships" xmlns:w="http://schemas.openxmlformats.org/wordprocessingml/2006/main" xmlns:w14="http://schemas.microsoft.com/office/word/2010/wordml" xmlns:w15="http://schemas.microsoft.com/office/word/2012/wordml" xmlns:w16cex="http://schemas.microsoft.com/office/word/2018/wordml/cex" xmlns:w16cid="http://schemas.microsoft.com/office/word/2016/wordml/cid" xmlns:w16="http://schemas.microsoft.com/office/word/2018/wordml" xmlns:w16se="http://schemas.microsoft.com/office/word/2015/wordml/symex" mc:Ignorable="w14 w15 w16se w16cid w16 w16cex">
   <w:docDefaults>
     <w:rPrDefault>
       <w:rPr>
@@ -1083,7 +1210,7 @@
     </w:rPrDefault>
     <w:pPrDefault/>
   </w:docDefaults>
-  <w:latentStyles w:defLockedState="0" w:defUIPriority="99" w:defSemiHidden="0" w:defUnhideWhenUsed="0" w:defQFormat="0" w:count="371">
+  <w:latentStyles w:defLockedState="0" w:defUIPriority="99" w:defSemiHidden="0" w:defUnhideWhenUsed="0" w:defQFormat="0" w:count="376">
     <w:lsdException w:name="Normal" w:uiPriority="0" w:qFormat="1"/>
     <w:lsdException w:name="heading 1" w:uiPriority="9" w:qFormat="1"/>
     <w:lsdException w:name="heading 2" w:semiHidden="1" w:uiPriority="9" w:unhideWhenUsed="1" w:qFormat="1"/>
@@ -1189,7 +1316,6 @@
     <w:lsdException w:name="HTML Sample" w:semiHidden="1" w:unhideWhenUsed="1"/>
     <w:lsdException w:name="HTML Typewriter" w:semiHidden="1" w:unhideWhenUsed="1"/>
     <w:lsdException w:name="HTML Variable" w:semiHidden="1" w:unhideWhenUsed="1"/>
-    <w:lsdException w:name="Normal Table" w:semiHidden="1" w:unhideWhenUsed="1"/>
     <w:lsdException w:name="annotation subject" w:semiHidden="1" w:unhideWhenUsed="1"/>
     <w:lsdException w:name="No List" w:semiHidden="1" w:unhideWhenUsed="1"/>
     <w:lsdException w:name="Outline List 1" w:semiHidden="1" w:unhideWhenUsed="1"/>
@@ -1232,11 +1358,8 @@
     <w:lsdException w:name="Table Contemporary" w:semiHidden="1" w:unhideWhenUsed="1"/>
     <w:lsdException w:name="Table Elegant" w:semiHidden="1" w:unhideWhenUsed="1"/>
     <w:lsdException w:name="Table Professional" w:semiHidden="1" w:unhideWhenUsed="1"/>
-    <w:lsdException w:name="Table Subtle 1" w:semiHidden="1" w:unhideWhenUsed="1"/>
     <w:lsdException w:name="Table Subtle 2" w:semiHidden="1" w:unhideWhenUsed="1"/>
     <w:lsdException w:name="Table Web 1" w:semiHidden="1" w:unhideWhenUsed="1"/>
-    <w:lsdException w:name="Table Web 2" w:semiHidden="1" w:unhideWhenUsed="1"/>
-    <w:lsdException w:name="Table Web 3" w:semiHidden="1" w:unhideWhenUsed="1"/>
     <w:lsdException w:name="Balloon Text" w:semiHidden="1" w:unhideWhenUsed="1"/>
     <w:lsdException w:name="Table Grid" w:uiPriority="39"/>
     <w:lsdException w:name="Table Theme" w:semiHidden="1" w:unhideWhenUsed="1"/>
@@ -1455,6 +1578,11 @@
     <w:lsdException w:name="List Table 5 Dark Accent 6" w:uiPriority="50"/>
     <w:lsdException w:name="List Table 6 Colorful Accent 6" w:uiPriority="51"/>
     <w:lsdException w:name="List Table 7 Colorful Accent 6" w:uiPriority="52"/>
+    <w:lsdException w:name="Mention" w:semiHidden="1" w:unhideWhenUsed="1"/>
+    <w:lsdException w:name="Smart Hyperlink" w:semiHidden="1" w:unhideWhenUsed="1"/>
+    <w:lsdException w:name="Hashtag" w:semiHidden="1" w:unhideWhenUsed="1"/>
+    <w:lsdException w:name="Unresolved Mention" w:semiHidden="1" w:unhideWhenUsed="1"/>
+    <w:lsdException w:name="Smart Link" w:semiHidden="1" w:unhideWhenUsed="1"/>
   </w:latentStyles>
   <w:style w:type="paragraph" w:default="1" w:styleId="Normal">
     <w:name w:val="Normal"/>

</xml_diff>